<commit_message>
aula 15 a ser continuada
</commit_message>
<xml_diff>
--- a/Notes/Inner Join.docx
+++ b/Notes/Inner Join.docx
@@ -27,6 +27,9 @@
     </w:p>
     <w:p>
       <w:r>
+        <w:rPr>
+          <w:noProof/>
+        </w:rPr>
         <w:drawing>
           <wp:inline distT="0" distB="0" distL="0" distR="0" wp14:anchorId="16C95E4D" wp14:editId="7C609858">
             <wp:extent cx="3098165" cy="894080"/>
@@ -194,6 +197,9 @@
     </w:p>
     <w:p>
       <w:r>
+        <w:rPr>
+          <w:noProof/>
+        </w:rPr>
         <w:drawing>
           <wp:inline distT="0" distB="0" distL="0" distR="0" wp14:anchorId="1EEADF46" wp14:editId="22A92BC3">
             <wp:extent cx="3098165" cy="538480"/>
@@ -234,14 +240,13 @@
     <w:p/>
     <w:p>
       <w:r>
-        <w:t xml:space="preserve">- Repare que, atribuímos o valor especifico de uma tabela para um outro campo especifico de outra tabela, assim definindo relações e deixando os resultados da busca mais precisos fazendo relações entre tabelas </w:t>
-      </w:r>
-      <w:proofErr w:type="gramStart"/>
-      <w:r>
-        <w:t>diferentes !</w:t>
-      </w:r>
-      <w:proofErr w:type="gramEnd"/>
+        <w:t>- Repare que, atribuímos o valor especifico de uma tabela para um outro campo especifico de outra tabela, assim definindo relações e deixando os resultados da busca mais precisos fazendo relações entre tabelas diferentes</w:t>
+      </w:r>
+      <w:r>
+        <w:t>.</w:t>
+      </w:r>
     </w:p>
+    <w:p/>
     <w:sectPr>
       <w:pgSz w:w="11906" w:h="16838"/>
       <w:pgMar w:top="720" w:right="720" w:bottom="720" w:left="720" w:header="708" w:footer="708" w:gutter="0"/>
@@ -862,6 +867,7 @@
   <w:style w:type="character" w:default="1" w:styleId="Fontepargpadro">
     <w:name w:val="Default Paragraph Font"/>
     <w:uiPriority w:val="1"/>
+    <w:semiHidden/>
     <w:unhideWhenUsed/>
   </w:style>
   <w:style w:type="table" w:default="1" w:styleId="Tabelanormal">

</xml_diff>